<commit_message>
Update doc with addtional section
</commit_message>
<xml_diff>
--- a/final project/Paper/lasher_fakenews_finalproj_acmfmt.docx
+++ b/final project/Paper/lasher_fakenews_finalproj_acmfmt.docx
@@ -4929,14 +4929,27 @@
       <w:r>
         <w:t xml:space="preserve">Figure </w:t>
       </w:r>
-      <w:fldSimple w:instr=" SEQ Figure \* ARABIC ">
-        <w:r>
-          <w:rPr>
-            <w:noProof/>
-          </w:rPr>
-          <w:t>1</w:t>
-        </w:r>
-      </w:fldSimple>
+      <w:r>
+        <w:fldChar w:fldCharType="begin"/>
+      </w:r>
+      <w:r>
+        <w:instrText xml:space="preserve"> SEQ Figure \* ARABIC </w:instrText>
+      </w:r>
+      <w:r>
+        <w:fldChar w:fldCharType="separate"/>
+      </w:r>
+      <w:r>
+        <w:rPr>
+          <w:noProof/>
+        </w:rPr>
+        <w:t>1</w:t>
+      </w:r>
+      <w:r>
+        <w:rPr>
+          <w:noProof/>
+        </w:rPr>
+        <w:fldChar w:fldCharType="end"/>
+      </w:r>
       <w:r>
         <w:t xml:space="preserve"> - Fake vs True Publication Date</w:t>
       </w:r>
@@ -5067,14 +5080,27 @@
       <w:r>
         <w:t xml:space="preserve">Figure </w:t>
       </w:r>
-      <w:fldSimple w:instr=" SEQ Figure \* ARABIC ">
-        <w:r>
-          <w:rPr>
-            <w:noProof/>
-          </w:rPr>
-          <w:t>2</w:t>
-        </w:r>
-      </w:fldSimple>
+      <w:r>
+        <w:fldChar w:fldCharType="begin"/>
+      </w:r>
+      <w:r>
+        <w:instrText xml:space="preserve"> SEQ Figure \* ARABIC </w:instrText>
+      </w:r>
+      <w:r>
+        <w:fldChar w:fldCharType="separate"/>
+      </w:r>
+      <w:r>
+        <w:rPr>
+          <w:noProof/>
+        </w:rPr>
+        <w:t>2</w:t>
+      </w:r>
+      <w:r>
+        <w:rPr>
+          <w:noProof/>
+        </w:rPr>
+        <w:fldChar w:fldCharType="end"/>
+      </w:r>
       <w:r>
         <w:t xml:space="preserve"> - News Subjects</w:t>
       </w:r>
@@ -5193,14 +5219,27 @@
       <w:r>
         <w:t xml:space="preserve">Figure </w:t>
       </w:r>
-      <w:fldSimple w:instr=" SEQ Figure \* ARABIC ">
-        <w:r>
-          <w:rPr>
-            <w:noProof/>
-          </w:rPr>
-          <w:t>3</w:t>
-        </w:r>
-      </w:fldSimple>
+      <w:r>
+        <w:fldChar w:fldCharType="begin"/>
+      </w:r>
+      <w:r>
+        <w:instrText xml:space="preserve"> SEQ Figure \* ARABIC </w:instrText>
+      </w:r>
+      <w:r>
+        <w:fldChar w:fldCharType="separate"/>
+      </w:r>
+      <w:r>
+        <w:rPr>
+          <w:noProof/>
+        </w:rPr>
+        <w:t>3</w:t>
+      </w:r>
+      <w:r>
+        <w:rPr>
+          <w:noProof/>
+        </w:rPr>
+        <w:fldChar w:fldCharType="end"/>
+      </w:r>
       <w:r>
         <w:t xml:space="preserve"> - Overall Polarity, Subjectivity and Word counts</w:t>
       </w:r>
@@ -5289,14 +5328,27 @@
       <w:r>
         <w:t xml:space="preserve">Figure </w:t>
       </w:r>
-      <w:fldSimple w:instr=" SEQ Figure \* ARABIC ">
-        <w:r>
-          <w:rPr>
-            <w:noProof/>
-          </w:rPr>
-          <w:t>4</w:t>
-        </w:r>
-      </w:fldSimple>
+      <w:r>
+        <w:fldChar w:fldCharType="begin"/>
+      </w:r>
+      <w:r>
+        <w:instrText xml:space="preserve"> SEQ Figure \* ARABIC </w:instrText>
+      </w:r>
+      <w:r>
+        <w:fldChar w:fldCharType="separate"/>
+      </w:r>
+      <w:r>
+        <w:rPr>
+          <w:noProof/>
+        </w:rPr>
+        <w:t>4</w:t>
+      </w:r>
+      <w:r>
+        <w:rPr>
+          <w:noProof/>
+        </w:rPr>
+        <w:fldChar w:fldCharType="end"/>
+      </w:r>
       <w:r>
         <w:t xml:space="preserve"> - Fake vs True Polarity</w:t>
       </w:r>
@@ -5382,14 +5434,27 @@
       <w:r>
         <w:t xml:space="preserve">Figure </w:t>
       </w:r>
-      <w:fldSimple w:instr=" SEQ Figure \* ARABIC ">
-        <w:r>
-          <w:rPr>
-            <w:noProof/>
-          </w:rPr>
-          <w:t>5</w:t>
-        </w:r>
-      </w:fldSimple>
+      <w:r>
+        <w:fldChar w:fldCharType="begin"/>
+      </w:r>
+      <w:r>
+        <w:instrText xml:space="preserve"> SEQ Figure \* ARABIC </w:instrText>
+      </w:r>
+      <w:r>
+        <w:fldChar w:fldCharType="separate"/>
+      </w:r>
+      <w:r>
+        <w:rPr>
+          <w:noProof/>
+        </w:rPr>
+        <w:t>5</w:t>
+      </w:r>
+      <w:r>
+        <w:rPr>
+          <w:noProof/>
+        </w:rPr>
+        <w:fldChar w:fldCharType="end"/>
+      </w:r>
       <w:bookmarkEnd w:id="0"/>
       <w:r>
         <w:t xml:space="preserve"> - Fake vs True Subjectivity</w:t>
@@ -5479,14 +5544,27 @@
       <w:r>
         <w:t xml:space="preserve">Figure </w:t>
       </w:r>
-      <w:fldSimple w:instr=" SEQ Figure \* ARABIC ">
-        <w:r>
-          <w:rPr>
-            <w:noProof/>
-          </w:rPr>
-          <w:t>6</w:t>
-        </w:r>
-      </w:fldSimple>
+      <w:r>
+        <w:fldChar w:fldCharType="begin"/>
+      </w:r>
+      <w:r>
+        <w:instrText xml:space="preserve"> SEQ Figure \* ARABIC </w:instrText>
+      </w:r>
+      <w:r>
+        <w:fldChar w:fldCharType="separate"/>
+      </w:r>
+      <w:r>
+        <w:rPr>
+          <w:noProof/>
+        </w:rPr>
+        <w:t>6</w:t>
+      </w:r>
+      <w:r>
+        <w:rPr>
+          <w:noProof/>
+        </w:rPr>
+        <w:fldChar w:fldCharType="end"/>
+      </w:r>
       <w:r>
         <w:t xml:space="preserve"> - Fake vs True Word Count</w:t>
       </w:r>
@@ -5584,14 +5662,27 @@
       <w:r>
         <w:t xml:space="preserve">Figure </w:t>
       </w:r>
-      <w:fldSimple w:instr=" SEQ Figure \* ARABIC ">
-        <w:r>
-          <w:rPr>
-            <w:noProof/>
-          </w:rPr>
-          <w:t>7</w:t>
-        </w:r>
-      </w:fldSimple>
+      <w:r>
+        <w:fldChar w:fldCharType="begin"/>
+      </w:r>
+      <w:r>
+        <w:instrText xml:space="preserve"> SEQ Figure \* ARABIC </w:instrText>
+      </w:r>
+      <w:r>
+        <w:fldChar w:fldCharType="separate"/>
+      </w:r>
+      <w:r>
+        <w:rPr>
+          <w:noProof/>
+        </w:rPr>
+        <w:t>7</w:t>
+      </w:r>
+      <w:r>
+        <w:rPr>
+          <w:noProof/>
+        </w:rPr>
+        <w:fldChar w:fldCharType="end"/>
+      </w:r>
       <w:bookmarkEnd w:id="2"/>
       <w:r>
         <w:t xml:space="preserve"> - Single word Occurrence</w:t>
@@ -5671,14 +5762,27 @@
       <w:r>
         <w:t xml:space="preserve">Figure </w:t>
       </w:r>
-      <w:fldSimple w:instr=" SEQ Figure \* ARABIC ">
-        <w:r>
-          <w:rPr>
-            <w:noProof/>
-          </w:rPr>
-          <w:t>8</w:t>
-        </w:r>
-      </w:fldSimple>
+      <w:r>
+        <w:fldChar w:fldCharType="begin"/>
+      </w:r>
+      <w:r>
+        <w:instrText xml:space="preserve"> SEQ Figure \* ARABIC </w:instrText>
+      </w:r>
+      <w:r>
+        <w:fldChar w:fldCharType="separate"/>
+      </w:r>
+      <w:r>
+        <w:rPr>
+          <w:noProof/>
+        </w:rPr>
+        <w:t>8</w:t>
+      </w:r>
+      <w:r>
+        <w:rPr>
+          <w:noProof/>
+        </w:rPr>
+        <w:fldChar w:fldCharType="end"/>
+      </w:r>
       <w:r>
         <w:t xml:space="preserve"> - Bi-gram Occurrence</w:t>
       </w:r>
@@ -5757,14 +5861,27 @@
       <w:r>
         <w:t xml:space="preserve">Figure </w:t>
       </w:r>
-      <w:fldSimple w:instr=" SEQ Figure \* ARABIC ">
-        <w:r>
-          <w:rPr>
-            <w:noProof/>
-          </w:rPr>
-          <w:t>9</w:t>
-        </w:r>
-      </w:fldSimple>
+      <w:r>
+        <w:fldChar w:fldCharType="begin"/>
+      </w:r>
+      <w:r>
+        <w:instrText xml:space="preserve"> SEQ Figure \* ARABIC </w:instrText>
+      </w:r>
+      <w:r>
+        <w:fldChar w:fldCharType="separate"/>
+      </w:r>
+      <w:r>
+        <w:rPr>
+          <w:noProof/>
+        </w:rPr>
+        <w:t>9</w:t>
+      </w:r>
+      <w:r>
+        <w:rPr>
+          <w:noProof/>
+        </w:rPr>
+        <w:fldChar w:fldCharType="end"/>
+      </w:r>
       <w:r>
         <w:t xml:space="preserve"> - Tri-gram Occurrence</w:t>
       </w:r>
@@ -5888,14 +6005,30 @@
       <w:r>
         <w:t xml:space="preserve">Figure </w:t>
       </w:r>
-      <w:fldSimple w:instr=" SEQ Figure \* ARABIC ">
-        <w:r>
-          <w:rPr>
-            <w:noProof/>
-          </w:rPr>
-          <w:t>10</w:t>
-        </w:r>
-      </w:fldSimple>
+      <w:r>
+        <w:fldChar w:fldCharType="begin"/>
+      </w:r>
+      <w:r>
+        <w:instrText xml:space="preserve"> </w:instrText>
+      </w:r>
+      <w:r>
+        <w:instrText xml:space="preserve">SEQ Figure \* ARABIC </w:instrText>
+      </w:r>
+      <w:r>
+        <w:fldChar w:fldCharType="separate"/>
+      </w:r>
+      <w:r>
+        <w:rPr>
+          <w:noProof/>
+        </w:rPr>
+        <w:t>10</w:t>
+      </w:r>
+      <w:r>
+        <w:rPr>
+          <w:noProof/>
+        </w:rPr>
+        <w:fldChar w:fldCharType="end"/>
+      </w:r>
       <w:r>
         <w:t xml:space="preserve"> - Fake News </w:t>
       </w:r>
@@ -5980,14 +6113,27 @@
       <w:r>
         <w:t xml:space="preserve">Figure </w:t>
       </w:r>
-      <w:fldSimple w:instr=" SEQ Figure \* ARABIC ">
-        <w:r>
-          <w:rPr>
-            <w:noProof/>
-          </w:rPr>
-          <w:t>11</w:t>
-        </w:r>
-      </w:fldSimple>
+      <w:r>
+        <w:fldChar w:fldCharType="begin"/>
+      </w:r>
+      <w:r>
+        <w:instrText xml:space="preserve"> SEQ Figure \* ARABIC </w:instrText>
+      </w:r>
+      <w:r>
+        <w:fldChar w:fldCharType="separate"/>
+      </w:r>
+      <w:r>
+        <w:rPr>
+          <w:noProof/>
+        </w:rPr>
+        <w:t>11</w:t>
+      </w:r>
+      <w:r>
+        <w:rPr>
+          <w:noProof/>
+        </w:rPr>
+        <w:fldChar w:fldCharType="end"/>
+      </w:r>
       <w:r>
         <w:t xml:space="preserve"> - True News </w:t>
       </w:r>
@@ -6152,14 +6298,27 @@
       <w:r>
         <w:t xml:space="preserve">Figure </w:t>
       </w:r>
-      <w:fldSimple w:instr=" SEQ Figure \* ARABIC ">
-        <w:r>
-          <w:rPr>
-            <w:noProof/>
-          </w:rPr>
-          <w:t>12</w:t>
-        </w:r>
-      </w:fldSimple>
+      <w:r>
+        <w:fldChar w:fldCharType="begin"/>
+      </w:r>
+      <w:r>
+        <w:instrText xml:space="preserve"> SEQ Figure \* ARABIC </w:instrText>
+      </w:r>
+      <w:r>
+        <w:fldChar w:fldCharType="separate"/>
+      </w:r>
+      <w:r>
+        <w:rPr>
+          <w:noProof/>
+        </w:rPr>
+        <w:t>12</w:t>
+      </w:r>
+      <w:r>
+        <w:rPr>
+          <w:noProof/>
+        </w:rPr>
+        <w:fldChar w:fldCharType="end"/>
+      </w:r>
       <w:r>
         <w:t xml:space="preserve"> - Word2Vec output example "</w:t>
       </w:r>
@@ -6244,14 +6403,27 @@
       <w:r>
         <w:t xml:space="preserve">Figure </w:t>
       </w:r>
-      <w:fldSimple w:instr=" SEQ Figure \* ARABIC ">
-        <w:r>
-          <w:rPr>
-            <w:noProof/>
-          </w:rPr>
-          <w:t>13</w:t>
-        </w:r>
-      </w:fldSimple>
+      <w:r>
+        <w:fldChar w:fldCharType="begin"/>
+      </w:r>
+      <w:r>
+        <w:instrText xml:space="preserve"> SEQ Figure \* ARABIC </w:instrText>
+      </w:r>
+      <w:r>
+        <w:fldChar w:fldCharType="separate"/>
+      </w:r>
+      <w:r>
+        <w:rPr>
+          <w:noProof/>
+        </w:rPr>
+        <w:t>13</w:t>
+      </w:r>
+      <w:r>
+        <w:rPr>
+          <w:noProof/>
+        </w:rPr>
+        <w:fldChar w:fldCharType="end"/>
+      </w:r>
       <w:r>
         <w:t xml:space="preserve"> - Model Summary</w:t>
       </w:r>
@@ -6428,14 +6600,27 @@
       <w:r>
         <w:t xml:space="preserve">Figure </w:t>
       </w:r>
-      <w:fldSimple w:instr=" SEQ Figure \* ARABIC ">
-        <w:r>
-          <w:rPr>
-            <w:noProof/>
-          </w:rPr>
-          <w:t>14</w:t>
-        </w:r>
-      </w:fldSimple>
+      <w:r>
+        <w:fldChar w:fldCharType="begin"/>
+      </w:r>
+      <w:r>
+        <w:instrText xml:space="preserve"> SEQ Figure \* ARABIC </w:instrText>
+      </w:r>
+      <w:r>
+        <w:fldChar w:fldCharType="separate"/>
+      </w:r>
+      <w:r>
+        <w:rPr>
+          <w:noProof/>
+        </w:rPr>
+        <w:t>14</w:t>
+      </w:r>
+      <w:r>
+        <w:rPr>
+          <w:noProof/>
+        </w:rPr>
+        <w:fldChar w:fldCharType="end"/>
+      </w:r>
       <w:r>
         <w:t xml:space="preserve"> - Results from model training and testing</w:t>
       </w:r>
@@ -6479,6 +6664,92 @@
         <w:pStyle w:val="Heading1"/>
       </w:pPr>
       <w:r>
+        <w:t xml:space="preserve">Supporting Code and </w:t>
+      </w:r>
+      <w:r>
+        <w:t>Documents</w:t>
+      </w:r>
+    </w:p>
+    <w:p>
+      <w:pPr>
+        <w:pStyle w:val="ListParagraph"/>
+        <w:numPr>
+          <w:ilvl w:val="0"/>
+          <w:numId w:val="6"/>
+        </w:numPr>
+        <w:ind w:left="900" w:hanging="270"/>
+        <w:jc w:val="left"/>
+      </w:pPr>
+      <w:r>
+        <w:t>Dataset from Kaggle</w:t>
+      </w:r>
+    </w:p>
+    <w:p>
+      <w:pPr>
+        <w:pStyle w:val="ListParagraph"/>
+        <w:numPr>
+          <w:ilvl w:val="0"/>
+          <w:numId w:val="6"/>
+        </w:numPr>
+        <w:ind w:left="900" w:hanging="270"/>
+        <w:jc w:val="left"/>
+      </w:pPr>
+      <w:proofErr w:type="spellStart"/>
+      <w:r>
+        <w:t>Jupyter</w:t>
+      </w:r>
+      <w:proofErr w:type="spellEnd"/>
+      <w:r>
+        <w:t xml:space="preserve"> Notebook</w:t>
+      </w:r>
+    </w:p>
+    <w:p>
+      <w:pPr>
+        <w:pStyle w:val="ListParagraph"/>
+        <w:numPr>
+          <w:ilvl w:val="0"/>
+          <w:numId w:val="6"/>
+        </w:numPr>
+        <w:ind w:left="900" w:hanging="270"/>
+        <w:jc w:val="left"/>
+      </w:pPr>
+      <w:r>
+        <w:t>Project Paper (Word and PDF)</w:t>
+      </w:r>
+    </w:p>
+    <w:p>
+      <w:pPr>
+        <w:pStyle w:val="ListParagraph"/>
+        <w:numPr>
+          <w:ilvl w:val="0"/>
+          <w:numId w:val="6"/>
+        </w:numPr>
+        <w:ind w:left="900" w:hanging="270"/>
+        <w:jc w:val="left"/>
+      </w:pPr>
+      <w:r>
+        <w:t>Presentation Slides (PPT and PDF)</w:t>
+      </w:r>
+    </w:p>
+    <w:p>
+      <w:pPr>
+        <w:pStyle w:val="ListParagraph"/>
+        <w:numPr>
+          <w:ilvl w:val="0"/>
+          <w:numId w:val="6"/>
+        </w:numPr>
+        <w:ind w:left="900" w:hanging="270"/>
+        <w:jc w:val="left"/>
+      </w:pPr>
+      <w:r>
+        <w:t>Poster (Power Point and PDF)</w:t>
+      </w:r>
+    </w:p>
+    <w:p>
+      <w:pPr>
+        <w:pStyle w:val="Heading1"/>
+      </w:pPr>
+      <w:r>
         <w:t>Conclusions</w:t>
       </w:r>
     </w:p>
@@ -6497,6 +6768,7 @@
     </w:p>
     <w:p>
       <w:r>
+        <w:lastRenderedPageBreak/>
         <w:t xml:space="preserve">The data itself had several key properties. Frist, Donald Trump dominated the topics. This is seen in the n-gram analysis in </w:t>
       </w:r>
       <w:r>
@@ -6550,26 +6822,10 @@
     </w:p>
     <w:p>
       <w:r>
-        <w:t xml:space="preserve">Several avenues could be explored to improve this project. First, by training on a wider dataset to increase the vocabulary. It could </w:t>
-      </w:r>
-      <w:r>
-        <w:lastRenderedPageBreak/>
-        <w:t xml:space="preserve">also be improved by utilizing the polarity and subjectivity information. Lastly, is to change the model into a bidirectional LSTM.  The source code for this project can be found at </w:t>
-      </w:r>
-    </w:p>
-    <w:p>
-      <w:hyperlink r:id="rId21" w:history="1">
-        <w:r>
-          <w:rPr>
-            <w:rStyle w:val="Hyperlink"/>
-          </w:rPr>
-          <w:t>https://github.com/blasher565/dm_cs522/tree/main/final%20project/Code</w:t>
-        </w:r>
-      </w:hyperlink>
-      <w:r>
-        <w:t xml:space="preserve"> </w:t>
-      </w:r>
-    </w:p>
+        <w:t xml:space="preserve">Several avenues could be explored to improve this project. First, by training on a wider dataset to increase the vocabulary. It could also be improved by utilizing the polarity and subjectivity information. Lastly, is to change the model into a bidirectional LSTM.  </w:t>
+      </w:r>
+    </w:p>
+    <w:p/>
     <w:p>
       <w:pPr>
         <w:pStyle w:val="Heading1"/>
@@ -6812,7 +7068,14 @@
           <w:rFonts w:ascii="Calibri" w:hAnsi="Calibri" w:cs="Calibri"/>
           <w:szCs w:val="24"/>
         </w:rPr>
-        <w:t xml:space="preserve">, N. Nur, and C. N. Chambers, “Social Media vs. News Platforms: A Cross-analysis for Fake News Detection Using Web Scraping and NLP,” in </w:t>
+        <w:t xml:space="preserve">, N. Nur, and C. N. Chambers, “Social Media vs. News Platforms: A Cross-analysis for Fake News Detection Using Web Scraping and </w:t>
+      </w:r>
+      <w:r>
+        <w:rPr>
+          <w:rFonts w:ascii="Calibri" w:hAnsi="Calibri" w:cs="Calibri"/>
+          <w:szCs w:val="24"/>
+        </w:rPr>
+        <w:t xml:space="preserve">NLP,” in </w:t>
       </w:r>
       <w:r>
         <w:rPr>
@@ -6848,14 +7111,7 @@
           <w:rFonts w:ascii="Calibri" w:hAnsi="Calibri" w:cs="Calibri"/>
           <w:szCs w:val="24"/>
         </w:rPr>
-        <w:t xml:space="preserve">, </w:t>
-      </w:r>
-      <w:r>
-        <w:rPr>
-          <w:rFonts w:ascii="Calibri" w:hAnsi="Calibri" w:cs="Calibri"/>
-          <w:szCs w:val="24"/>
-        </w:rPr>
-        <w:t xml:space="preserve">New York, NY, USA, Jul. 2022, pp. 190–196. </w:t>
+        <w:t xml:space="preserve">, New York, NY, USA, Jul. 2022, pp. 190–196. </w:t>
       </w:r>
       <w:proofErr w:type="spellStart"/>
       <w:r>
@@ -7351,6 +7607,343 @@
     </w:lvl>
   </w:abstractNum>
   <w:abstractNum w:abstractNumId="1" w15:restartNumberingAfterBreak="0">
+    <w:nsid w:val="07766C50"/>
+    <w:multiLevelType w:val="hybridMultilevel"/>
+    <w:tmpl w:val="2ECA55E8"/>
+    <w:lvl w:ilvl="0" w:tplc="04090001">
+      <w:start w:val="1"/>
+      <w:numFmt w:val="bullet"/>
+      <w:lvlText w:val=""/>
+      <w:lvlJc w:val="left"/>
+      <w:pPr>
+        <w:ind w:left="720" w:hanging="360"/>
+      </w:pPr>
+      <w:rPr>
+        <w:rFonts w:ascii="Symbol" w:hAnsi="Symbol" w:hint="default"/>
+      </w:rPr>
+    </w:lvl>
+    <w:lvl w:ilvl="1" w:tplc="04090003" w:tentative="1">
+      <w:start w:val="1"/>
+      <w:numFmt w:val="bullet"/>
+      <w:lvlText w:val="o"/>
+      <w:lvlJc w:val="left"/>
+      <w:pPr>
+        <w:ind w:left="1440" w:hanging="360"/>
+      </w:pPr>
+      <w:rPr>
+        <w:rFonts w:ascii="Courier New" w:hAnsi="Courier New" w:cs="Courier New" w:hint="default"/>
+      </w:rPr>
+    </w:lvl>
+    <w:lvl w:ilvl="2" w:tplc="04090005" w:tentative="1">
+      <w:start w:val="1"/>
+      <w:numFmt w:val="bullet"/>
+      <w:lvlText w:val=""/>
+      <w:lvlJc w:val="left"/>
+      <w:pPr>
+        <w:ind w:left="2160" w:hanging="360"/>
+      </w:pPr>
+      <w:rPr>
+        <w:rFonts w:ascii="Wingdings" w:hAnsi="Wingdings" w:hint="default"/>
+      </w:rPr>
+    </w:lvl>
+    <w:lvl w:ilvl="3" w:tplc="04090001" w:tentative="1">
+      <w:start w:val="1"/>
+      <w:numFmt w:val="bullet"/>
+      <w:lvlText w:val=""/>
+      <w:lvlJc w:val="left"/>
+      <w:pPr>
+        <w:ind w:left="2880" w:hanging="360"/>
+      </w:pPr>
+      <w:rPr>
+        <w:rFonts w:ascii="Symbol" w:hAnsi="Symbol" w:hint="default"/>
+      </w:rPr>
+    </w:lvl>
+    <w:lvl w:ilvl="4" w:tplc="04090003" w:tentative="1">
+      <w:start w:val="1"/>
+      <w:numFmt w:val="bullet"/>
+      <w:lvlText w:val="o"/>
+      <w:lvlJc w:val="left"/>
+      <w:pPr>
+        <w:ind w:left="3600" w:hanging="360"/>
+      </w:pPr>
+      <w:rPr>
+        <w:rFonts w:ascii="Courier New" w:hAnsi="Courier New" w:cs="Courier New" w:hint="default"/>
+      </w:rPr>
+    </w:lvl>
+    <w:lvl w:ilvl="5" w:tplc="04090005" w:tentative="1">
+      <w:start w:val="1"/>
+      <w:numFmt w:val="bullet"/>
+      <w:lvlText w:val=""/>
+      <w:lvlJc w:val="left"/>
+      <w:pPr>
+        <w:ind w:left="4320" w:hanging="360"/>
+      </w:pPr>
+      <w:rPr>
+        <w:rFonts w:ascii="Wingdings" w:hAnsi="Wingdings" w:hint="default"/>
+      </w:rPr>
+    </w:lvl>
+    <w:lvl w:ilvl="6" w:tplc="04090001" w:tentative="1">
+      <w:start w:val="1"/>
+      <w:numFmt w:val="bullet"/>
+      <w:lvlText w:val=""/>
+      <w:lvlJc w:val="left"/>
+      <w:pPr>
+        <w:ind w:left="5040" w:hanging="360"/>
+      </w:pPr>
+      <w:rPr>
+        <w:rFonts w:ascii="Symbol" w:hAnsi="Symbol" w:hint="default"/>
+      </w:rPr>
+    </w:lvl>
+    <w:lvl w:ilvl="7" w:tplc="04090003" w:tentative="1">
+      <w:start w:val="1"/>
+      <w:numFmt w:val="bullet"/>
+      <w:lvlText w:val="o"/>
+      <w:lvlJc w:val="left"/>
+      <w:pPr>
+        <w:ind w:left="5760" w:hanging="360"/>
+      </w:pPr>
+      <w:rPr>
+        <w:rFonts w:ascii="Courier New" w:hAnsi="Courier New" w:cs="Courier New" w:hint="default"/>
+      </w:rPr>
+    </w:lvl>
+    <w:lvl w:ilvl="8" w:tplc="04090005" w:tentative="1">
+      <w:start w:val="1"/>
+      <w:numFmt w:val="bullet"/>
+      <w:lvlText w:val=""/>
+      <w:lvlJc w:val="left"/>
+      <w:pPr>
+        <w:ind w:left="6480" w:hanging="360"/>
+      </w:pPr>
+      <w:rPr>
+        <w:rFonts w:ascii="Wingdings" w:hAnsi="Wingdings" w:hint="default"/>
+      </w:rPr>
+    </w:lvl>
+  </w:abstractNum>
+  <w:abstractNum w:abstractNumId="2" w15:restartNumberingAfterBreak="0">
+    <w:nsid w:val="3C240175"/>
+    <w:multiLevelType w:val="hybridMultilevel"/>
+    <w:tmpl w:val="4E8810A8"/>
+    <w:lvl w:ilvl="0" w:tplc="CCB49DFE">
+      <w:numFmt w:val="bullet"/>
+      <w:lvlText w:val="-"/>
+      <w:lvlJc w:val="left"/>
+      <w:pPr>
+        <w:ind w:left="2160" w:hanging="720"/>
+      </w:pPr>
+      <w:rPr>
+        <w:rFonts w:ascii="Times New Roman" w:eastAsia="Times New Roman" w:hAnsi="Times New Roman" w:cs="Times New Roman" w:hint="default"/>
+      </w:rPr>
+    </w:lvl>
+    <w:lvl w:ilvl="1" w:tplc="04090003" w:tentative="1">
+      <w:start w:val="1"/>
+      <w:numFmt w:val="bullet"/>
+      <w:lvlText w:val="o"/>
+      <w:lvlJc w:val="left"/>
+      <w:pPr>
+        <w:ind w:left="2520" w:hanging="360"/>
+      </w:pPr>
+      <w:rPr>
+        <w:rFonts w:ascii="Courier New" w:hAnsi="Courier New" w:cs="Courier New" w:hint="default"/>
+      </w:rPr>
+    </w:lvl>
+    <w:lvl w:ilvl="2" w:tplc="04090005" w:tentative="1">
+      <w:start w:val="1"/>
+      <w:numFmt w:val="bullet"/>
+      <w:lvlText w:val=""/>
+      <w:lvlJc w:val="left"/>
+      <w:pPr>
+        <w:ind w:left="3240" w:hanging="360"/>
+      </w:pPr>
+      <w:rPr>
+        <w:rFonts w:ascii="Wingdings" w:hAnsi="Wingdings" w:hint="default"/>
+      </w:rPr>
+    </w:lvl>
+    <w:lvl w:ilvl="3" w:tplc="04090001" w:tentative="1">
+      <w:start w:val="1"/>
+      <w:numFmt w:val="bullet"/>
+      <w:lvlText w:val=""/>
+      <w:lvlJc w:val="left"/>
+      <w:pPr>
+        <w:ind w:left="3960" w:hanging="360"/>
+      </w:pPr>
+      <w:rPr>
+        <w:rFonts w:ascii="Symbol" w:hAnsi="Symbol" w:hint="default"/>
+      </w:rPr>
+    </w:lvl>
+    <w:lvl w:ilvl="4" w:tplc="04090003" w:tentative="1">
+      <w:start w:val="1"/>
+      <w:numFmt w:val="bullet"/>
+      <w:lvlText w:val="o"/>
+      <w:lvlJc w:val="left"/>
+      <w:pPr>
+        <w:ind w:left="4680" w:hanging="360"/>
+      </w:pPr>
+      <w:rPr>
+        <w:rFonts w:ascii="Courier New" w:hAnsi="Courier New" w:cs="Courier New" w:hint="default"/>
+      </w:rPr>
+    </w:lvl>
+    <w:lvl w:ilvl="5" w:tplc="04090005" w:tentative="1">
+      <w:start w:val="1"/>
+      <w:numFmt w:val="bullet"/>
+      <w:lvlText w:val=""/>
+      <w:lvlJc w:val="left"/>
+      <w:pPr>
+        <w:ind w:left="5400" w:hanging="360"/>
+      </w:pPr>
+      <w:rPr>
+        <w:rFonts w:ascii="Wingdings" w:hAnsi="Wingdings" w:hint="default"/>
+      </w:rPr>
+    </w:lvl>
+    <w:lvl w:ilvl="6" w:tplc="04090001" w:tentative="1">
+      <w:start w:val="1"/>
+      <w:numFmt w:val="bullet"/>
+      <w:lvlText w:val=""/>
+      <w:lvlJc w:val="left"/>
+      <w:pPr>
+        <w:ind w:left="6120" w:hanging="360"/>
+      </w:pPr>
+      <w:rPr>
+        <w:rFonts w:ascii="Symbol" w:hAnsi="Symbol" w:hint="default"/>
+      </w:rPr>
+    </w:lvl>
+    <w:lvl w:ilvl="7" w:tplc="04090003" w:tentative="1">
+      <w:start w:val="1"/>
+      <w:numFmt w:val="bullet"/>
+      <w:lvlText w:val="o"/>
+      <w:lvlJc w:val="left"/>
+      <w:pPr>
+        <w:ind w:left="6840" w:hanging="360"/>
+      </w:pPr>
+      <w:rPr>
+        <w:rFonts w:ascii="Courier New" w:hAnsi="Courier New" w:cs="Courier New" w:hint="default"/>
+      </w:rPr>
+    </w:lvl>
+    <w:lvl w:ilvl="8" w:tplc="04090005" w:tentative="1">
+      <w:start w:val="1"/>
+      <w:numFmt w:val="bullet"/>
+      <w:lvlText w:val=""/>
+      <w:lvlJc w:val="left"/>
+      <w:pPr>
+        <w:ind w:left="7560" w:hanging="360"/>
+      </w:pPr>
+      <w:rPr>
+        <w:rFonts w:ascii="Wingdings" w:hAnsi="Wingdings" w:hint="default"/>
+      </w:rPr>
+    </w:lvl>
+  </w:abstractNum>
+  <w:abstractNum w:abstractNumId="3" w15:restartNumberingAfterBreak="0">
+    <w:nsid w:val="69EB18AC"/>
+    <w:multiLevelType w:val="hybridMultilevel"/>
+    <w:tmpl w:val="C526FB8A"/>
+    <w:lvl w:ilvl="0" w:tplc="CCB49DFE">
+      <w:numFmt w:val="bullet"/>
+      <w:lvlText w:val="-"/>
+      <w:lvlJc w:val="left"/>
+      <w:pPr>
+        <w:ind w:left="1080" w:hanging="720"/>
+      </w:pPr>
+      <w:rPr>
+        <w:rFonts w:ascii="Times New Roman" w:eastAsia="Times New Roman" w:hAnsi="Times New Roman" w:cs="Times New Roman" w:hint="default"/>
+      </w:rPr>
+    </w:lvl>
+    <w:lvl w:ilvl="1" w:tplc="04090003" w:tentative="1">
+      <w:start w:val="1"/>
+      <w:numFmt w:val="bullet"/>
+      <w:lvlText w:val="o"/>
+      <w:lvlJc w:val="left"/>
+      <w:pPr>
+        <w:ind w:left="1440" w:hanging="360"/>
+      </w:pPr>
+      <w:rPr>
+        <w:rFonts w:ascii="Courier New" w:hAnsi="Courier New" w:cs="Courier New" w:hint="default"/>
+      </w:rPr>
+    </w:lvl>
+    <w:lvl w:ilvl="2" w:tplc="04090005" w:tentative="1">
+      <w:start w:val="1"/>
+      <w:numFmt w:val="bullet"/>
+      <w:lvlText w:val=""/>
+      <w:lvlJc w:val="left"/>
+      <w:pPr>
+        <w:ind w:left="2160" w:hanging="360"/>
+      </w:pPr>
+      <w:rPr>
+        <w:rFonts w:ascii="Wingdings" w:hAnsi="Wingdings" w:hint="default"/>
+      </w:rPr>
+    </w:lvl>
+    <w:lvl w:ilvl="3" w:tplc="04090001" w:tentative="1">
+      <w:start w:val="1"/>
+      <w:numFmt w:val="bullet"/>
+      <w:lvlText w:val=""/>
+      <w:lvlJc w:val="left"/>
+      <w:pPr>
+        <w:ind w:left="2880" w:hanging="360"/>
+      </w:pPr>
+      <w:rPr>
+        <w:rFonts w:ascii="Symbol" w:hAnsi="Symbol" w:hint="default"/>
+      </w:rPr>
+    </w:lvl>
+    <w:lvl w:ilvl="4" w:tplc="04090003" w:tentative="1">
+      <w:start w:val="1"/>
+      <w:numFmt w:val="bullet"/>
+      <w:lvlText w:val="o"/>
+      <w:lvlJc w:val="left"/>
+      <w:pPr>
+        <w:ind w:left="3600" w:hanging="360"/>
+      </w:pPr>
+      <w:rPr>
+        <w:rFonts w:ascii="Courier New" w:hAnsi="Courier New" w:cs="Courier New" w:hint="default"/>
+      </w:rPr>
+    </w:lvl>
+    <w:lvl w:ilvl="5" w:tplc="04090005" w:tentative="1">
+      <w:start w:val="1"/>
+      <w:numFmt w:val="bullet"/>
+      <w:lvlText w:val=""/>
+      <w:lvlJc w:val="left"/>
+      <w:pPr>
+        <w:ind w:left="4320" w:hanging="360"/>
+      </w:pPr>
+      <w:rPr>
+        <w:rFonts w:ascii="Wingdings" w:hAnsi="Wingdings" w:hint="default"/>
+      </w:rPr>
+    </w:lvl>
+    <w:lvl w:ilvl="6" w:tplc="04090001" w:tentative="1">
+      <w:start w:val="1"/>
+      <w:numFmt w:val="bullet"/>
+      <w:lvlText w:val=""/>
+      <w:lvlJc w:val="left"/>
+      <w:pPr>
+        <w:ind w:left="5040" w:hanging="360"/>
+      </w:pPr>
+      <w:rPr>
+        <w:rFonts w:ascii="Symbol" w:hAnsi="Symbol" w:hint="default"/>
+      </w:rPr>
+    </w:lvl>
+    <w:lvl w:ilvl="7" w:tplc="04090003" w:tentative="1">
+      <w:start w:val="1"/>
+      <w:numFmt w:val="bullet"/>
+      <w:lvlText w:val="o"/>
+      <w:lvlJc w:val="left"/>
+      <w:pPr>
+        <w:ind w:left="5760" w:hanging="360"/>
+      </w:pPr>
+      <w:rPr>
+        <w:rFonts w:ascii="Courier New" w:hAnsi="Courier New" w:cs="Courier New" w:hint="default"/>
+      </w:rPr>
+    </w:lvl>
+    <w:lvl w:ilvl="8" w:tplc="04090005" w:tentative="1">
+      <w:start w:val="1"/>
+      <w:numFmt w:val="bullet"/>
+      <w:lvlText w:val=""/>
+      <w:lvlJc w:val="left"/>
+      <w:pPr>
+        <w:ind w:left="6480" w:hanging="360"/>
+      </w:pPr>
+      <w:rPr>
+        <w:rFonts w:ascii="Wingdings" w:hAnsi="Wingdings" w:hint="default"/>
+      </w:rPr>
+    </w:lvl>
+  </w:abstractNum>
+  <w:abstractNum w:abstractNumId="4" w15:restartNumberingAfterBreak="0">
     <w:nsid w:val="6F1D6A21"/>
     <w:multiLevelType w:val="singleLevel"/>
     <w:tmpl w:val="A100F9DC"/>
@@ -7372,7 +7965,7 @@
       </w:rPr>
     </w:lvl>
   </w:abstractNum>
-  <w:abstractNum w:abstractNumId="2" w15:restartNumberingAfterBreak="0">
+  <w:abstractNum w:abstractNumId="5" w15:restartNumberingAfterBreak="0">
     <w:nsid w:val="75CD0A14"/>
     <w:multiLevelType w:val="hybridMultilevel"/>
     <w:tmpl w:val="819C9B4E"/>
@@ -7489,9 +8082,18 @@
     <w:abstractNumId w:val="0"/>
   </w:num>
   <w:num w:numId="2" w16cid:durableId="1662150590">
+    <w:abstractNumId w:val="4"/>
+  </w:num>
+  <w:num w:numId="3" w16cid:durableId="260186544">
+    <w:abstractNumId w:val="5"/>
+  </w:num>
+  <w:num w:numId="4" w16cid:durableId="937374349">
     <w:abstractNumId w:val="1"/>
   </w:num>
-  <w:num w:numId="3" w16cid:durableId="260186544">
+  <w:num w:numId="5" w16cid:durableId="211769091">
+    <w:abstractNumId w:val="3"/>
+  </w:num>
+  <w:num w:numId="6" w16cid:durableId="1888295558">
     <w:abstractNumId w:val="2"/>
   </w:num>
 </w:numbering>
@@ -8342,6 +8944,17 @@
     <w:unhideWhenUsed/>
     <w:rsid w:val="002749E3"/>
   </w:style>
+  <w:style w:type="paragraph" w:styleId="ListParagraph">
+    <w:name w:val="List Paragraph"/>
+    <w:basedOn w:val="Normal"/>
+    <w:uiPriority w:val="34"/>
+    <w:qFormat/>
+    <w:rsid w:val="0018661B"/>
+    <w:pPr>
+      <w:ind w:left="720"/>
+      <w:contextualSpacing/>
+    </w:pPr>
+  </w:style>
 </w:styles>
 </file>
 

</xml_diff>